<commit_message>
Documentation and releases for version 1.1.
</commit_message>
<xml_diff>
--- a/doc/Whats new in 1.1.docx
+++ b/doc/Whats new in 1.1.docx
@@ -33,25 +33,7 @@
     </w:p>
     <w:p>
       <w:r>
-        <w:t xml:space="preserve">We have </w:t>
-      </w:r>
-      <w:r>
-        <w:t xml:space="preserve">separated the evolutionary algorithm from </w:t>
-      </w:r>
-      <w:r>
-        <w:t>the representation. This means it has been possible to merge the XGE system for doing G</w:t>
-      </w:r>
-      <w:r>
-        <w:t xml:space="preserve">rammatical </w:t>
-      </w:r>
-      <w:r>
-        <w:t>E</w:t>
-      </w:r>
-      <w:r>
-        <w:t>voluti</w:t>
-      </w:r>
-      <w:r>
-        <w:t xml:space="preserve">on into EpochX, and also added support for </w:t>
+        <w:t xml:space="preserve">We have separated the evolutionary algorithm from the representation. This means it has been possible to merge the XGE system for doing Grammatical Evolution into EpochX, and also added support for </w:t>
       </w:r>
       <w:proofErr w:type="spellStart"/>
       <w:r>
@@ -87,7 +69,13 @@
       </w:r>
       <w:proofErr w:type="spellEnd"/>
       <w:r>
-        <w:t xml:space="preserve"> grammar GP) and XGE (for Grammatical Evolution). But, they’re all just parts of the one framework – EpochX.</w:t>
+        <w:t xml:space="preserve"> </w:t>
+      </w:r>
+      <w:r>
+        <w:t xml:space="preserve">context free </w:t>
+      </w:r>
+      <w:r>
+        <w:t>grammar GP) and XGE (for Grammatical Evolution). But, they’re all just parts of the one framework – EpochX.</w:t>
       </w:r>
     </w:p>
     <w:p>
@@ -100,7 +88,12 @@
     </w:p>
     <w:p>
       <w:r>
-        <w:t xml:space="preserve">Earlier versions of EpochX were a little bit dumb in handling fitness evaluation, every time the fitness of a program was requested it had to be calculated. In version 1.1 a program is only re-evaluated if the program has changed. Fitness caching can of course be turned off, because there may be cases when you wish the fitness of a program to not be so tightly tied to </w:t>
+        <w:t>Earlier versions of EpochX were a little bit dumb in handling fitness evaluation, every time the fitness of a program was requested it had to be calculated. In version 1.1 a program is only re-evaluated if the program has changed. Fitness caching can of course be turned off, because there may be cases when you wish the fitness of a program to not be so tightly tied t</w:t>
+      </w:r>
+      <w:bookmarkStart w:id="0" w:name="_GoBack"/>
+      <w:bookmarkEnd w:id="0"/>
+      <w:r>
+        <w:t xml:space="preserve">o </w:t>
       </w:r>
       <w:r>
         <w:t>its</w:t>
@@ -154,10 +147,7 @@
         <w:t xml:space="preserve"> event handling system, which we refer to as the Life Cycle system, has been expanded to provide many more events that can be listened for. Also, helpfully, the addition of Adapters which are Abstract default implementations of the listeners, mean you can listen to one event without having to listen to all the others.</w:t>
       </w:r>
     </w:p>
-    <w:p>
-      <w:bookmarkStart w:id="0" w:name="_GoBack"/>
-      <w:bookmarkEnd w:id="0"/>
-    </w:p>
+    <w:p/>
     <w:sectPr>
       <w:pgSz w:w="11906" w:h="16838"/>
       <w:pgMar w:top="1440" w:right="1440" w:bottom="1440" w:left="1440" w:header="708" w:footer="708" w:gutter="0"/>

</xml_diff>